<commit_message>
change a little bit
</commit_message>
<xml_diff>
--- a/first.docx
+++ b/first.docx
@@ -16,13 +16,30 @@
       </w:r>
     </w:p>
     <w:p>
+      <w:r>
+        <w:t>想看看这到底是个什么情况</w:t>
+      </w:r>
+    </w:p>
+    <w:p>
       <w:pPr>
         <w:rPr>
           <w:rFonts w:hint="eastAsia"/>
         </w:rPr>
       </w:pPr>
       <w:r>
-        <w:t>想看看这到底是个什么情况</w:t>
+        <w:t>哈哈</w:t>
+      </w:r>
+      <w:r>
+        <w:rPr>
+          <w:rFonts w:hint="eastAsia"/>
+        </w:rPr>
+        <w:t xml:space="preserve"> </w:t>
+      </w:r>
+      <w:r>
+        <w:rPr>
+          <w:rFonts w:hint="eastAsia"/>
+        </w:rPr>
+        <w:t>这个更改应该能跟踪到</w:t>
       </w:r>
       <w:bookmarkStart w:id="0" w:name="_GoBack"/>
       <w:bookmarkEnd w:id="0"/>

</xml_diff>